<commit_message>
fixed minor typo in the doc.
</commit_message>
<xml_diff>
--- a/week2/Week2_HandsOn(6362006).docx
+++ b/week2/Week2_HandsOn(6362006).docx
@@ -25,7 +25,21 @@
           <w:u w:val="single"/>
           <w:lang w:val="en-US"/>
         </w:rPr>
-        <w:t>WEEK 1 HANDS ON</w:t>
+        <w:t>WEEK 2</w:t>
+      </w:r>
+      <w:bookmarkStart w:id="0" w:name="_GoBack"/>
+      <w:bookmarkEnd w:id="0"/>
+      <w:r>
+        <w:rPr>
+          <w:rFonts w:hint="default" w:ascii="Calibri" w:hAnsi="Calibri" w:cs="Calibri"/>
+          <w:b/>
+          <w:bCs/>
+          <w:sz w:val="56"/>
+          <w:szCs w:val="56"/>
+          <w:u w:val="single"/>
+          <w:lang w:val="en-US"/>
+        </w:rPr>
+        <w:t xml:space="preserve"> HANDS ON</w:t>
       </w:r>
     </w:p>
     <w:p>
@@ -7228,6 +7242,7 @@
         <w:keepLines w:val="0"/>
         <w:widowControl/>
         <w:numPr>
+          <w:ilvl w:val="0"/>
           <w:numId w:val="0"/>
         </w:numPr>
         <w:suppressLineNumbers w:val="0"/>
@@ -7259,6 +7274,7 @@
         <w:keepLines w:val="0"/>
         <w:widowControl/>
         <w:numPr>
+          <w:ilvl w:val="0"/>
           <w:numId w:val="0"/>
         </w:numPr>
         <w:suppressLineNumbers w:val="0"/>
@@ -12215,8 +12231,6 @@
           </wp:inline>
         </w:drawing>
       </w:r>
-      <w:bookmarkStart w:id="0" w:name="_GoBack"/>
-      <w:bookmarkEnd w:id="0"/>
     </w:p>
     <w:p>
       <w:pPr>
@@ -12394,7 +12408,7 @@
     <w:lsdException w:qFormat="1" w:unhideWhenUsed="0" w:uiPriority="0" w:semiHidden="0" w:name="Title"/>
     <w:lsdException w:unhideWhenUsed="0" w:uiPriority="0" w:semiHidden="0" w:name="Closing"/>
     <w:lsdException w:unhideWhenUsed="0" w:uiPriority="0" w:semiHidden="0" w:name="Signature"/>
-    <w:lsdException w:unhideWhenUsed="0" w:uiPriority="0" w:name="Default Paragraph Font"/>
+    <w:lsdException w:qFormat="1" w:unhideWhenUsed="0" w:uiPriority="0" w:name="Default Paragraph Font"/>
     <w:lsdException w:unhideWhenUsed="0" w:uiPriority="0" w:semiHidden="0" w:name="Body Text"/>
     <w:lsdException w:unhideWhenUsed="0" w:uiPriority="0" w:semiHidden="0" w:name="Body Text Indent"/>
     <w:lsdException w:unhideWhenUsed="0" w:uiPriority="0" w:semiHidden="0" w:name="List Continue"/>
@@ -12421,7 +12435,7 @@
     <w:lsdException w:unhideWhenUsed="0" w:uiPriority="0" w:semiHidden="0" w:name="Document Map"/>
     <w:lsdException w:unhideWhenUsed="0" w:uiPriority="0" w:semiHidden="0" w:name="Plain Text"/>
     <w:lsdException w:unhideWhenUsed="0" w:uiPriority="0" w:semiHidden="0" w:name="E-mail Signature"/>
-    <w:lsdException w:unhideWhenUsed="0" w:uiPriority="0" w:semiHidden="0" w:name="Normal (Web)"/>
+    <w:lsdException w:qFormat="1" w:unhideWhenUsed="0" w:uiPriority="0" w:semiHidden="0" w:name="Normal (Web)"/>
     <w:lsdException w:unhideWhenUsed="0" w:uiPriority="0" w:semiHidden="0" w:name="HTML Acronym"/>
     <w:lsdException w:unhideWhenUsed="0" w:uiPriority="0" w:semiHidden="0" w:name="HTML Address"/>
     <w:lsdException w:unhideWhenUsed="0" w:uiPriority="0" w:semiHidden="0" w:name="HTML Cite"/>
@@ -12590,6 +12604,7 @@
   <w:style w:type="character" w:default="1" w:styleId="2">
     <w:name w:val="Default Paragraph Font"/>
     <w:semiHidden/>
+    <w:qFormat/>
     <w:uiPriority w:val="0"/>
   </w:style>
   <w:style w:type="table" w:default="1" w:styleId="3">
@@ -12627,6 +12642,7 @@
   </w:style>
   <w:style w:type="paragraph" w:styleId="6">
     <w:name w:val="Normal (Web)"/>
+    <w:qFormat/>
     <w:uiPriority w:val="0"/>
     <w:pPr>
       <w:spacing w:before="0" w:beforeAutospacing="1" w:after="0" w:afterAutospacing="1"/>

</xml_diff>